<commit_message>
Uploading current folder code
</commit_message>
<xml_diff>
--- a/Graphs for all stats/Red squirrel analysis-table.docx
+++ b/Graphs for all stats/Red squirrel analysis-table.docx
@@ -5,6 +5,9 @@
     <w:p>
       <w:r>
         <w:t>Red squirrel analysis</w:t>
+      </w:r>
+      <w:r>
+        <w:t xml:space="preserve"> Table</w:t>
       </w:r>
     </w:p>
     <w:tbl>
@@ -79,6 +82,7 @@
                 <w:szCs w:val="18"/>
               </w:rPr>
             </w:pPr>
+            <w:proofErr w:type="spellStart"/>
             <w:r>
               <w:rPr>
                 <w:rFonts w:cstheme="minorHAnsi"/>
@@ -87,6 +91,7 @@
               </w:rPr>
               <w:t>N_Prog</w:t>
             </w:r>
+            <w:proofErr w:type="spellEnd"/>
           </w:p>
         </w:tc>
         <w:tc>
@@ -247,16 +252,36 @@
                 <w:sz w:val="18"/>
                 <w:szCs w:val="18"/>
               </w:rPr>
-              <w:t xml:space="preserve"> F-val</w:t>
-            </w:r>
-            <w:r>
-              <w:rPr>
-                <w:rFonts w:cstheme="minorHAnsi"/>
-                <w:sz w:val="18"/>
-                <w:szCs w:val="18"/>
-              </w:rPr>
-              <w:t>/Pr</w:t>
-            </w:r>
+              <w:t xml:space="preserve"> F-</w:t>
+            </w:r>
+            <w:proofErr w:type="spellStart"/>
+            <w:r>
+              <w:rPr>
+                <w:rFonts w:cstheme="minorHAnsi"/>
+                <w:sz w:val="18"/>
+                <w:szCs w:val="18"/>
+              </w:rPr>
+              <w:t>val</w:t>
+            </w:r>
+            <w:proofErr w:type="spellEnd"/>
+            <w:r>
+              <w:rPr>
+                <w:rFonts w:cstheme="minorHAnsi"/>
+                <w:sz w:val="18"/>
+                <w:szCs w:val="18"/>
+              </w:rPr>
+              <w:t>/</w:t>
+            </w:r>
+            <w:proofErr w:type="spellStart"/>
+            <w:r>
+              <w:rPr>
+                <w:rFonts w:cstheme="minorHAnsi"/>
+                <w:sz w:val="18"/>
+                <w:szCs w:val="18"/>
+              </w:rPr>
+              <w:t>Pr</w:t>
+            </w:r>
+            <w:proofErr w:type="spellEnd"/>
           </w:p>
         </w:tc>
         <w:tc>
@@ -273,6 +298,7 @@
                 <w:szCs w:val="18"/>
               </w:rPr>
             </w:pPr>
+            <w:proofErr w:type="spellStart"/>
             <w:r>
               <w:rPr>
                 <w:rFonts w:cstheme="minorHAnsi"/>
@@ -281,6 +307,7 @@
               </w:rPr>
               <w:t>N_Est</w:t>
             </w:r>
+            <w:proofErr w:type="spellEnd"/>
           </w:p>
         </w:tc>
         <w:tc>
@@ -439,15 +466,34 @@
                 <w:sz w:val="18"/>
                 <w:szCs w:val="18"/>
               </w:rPr>
-              <w:t>F-val</w:t>
-            </w:r>
-            <w:r>
-              <w:rPr>
-                <w:rFonts w:cstheme="minorHAnsi"/>
-                <w:sz w:val="18"/>
-                <w:szCs w:val="18"/>
-              </w:rPr>
-              <w:t>/P</w:t>
+              <w:t>F-</w:t>
+            </w:r>
+            <w:proofErr w:type="spellStart"/>
+            <w:r>
+              <w:rPr>
+                <w:rFonts w:cstheme="minorHAnsi"/>
+                <w:sz w:val="18"/>
+                <w:szCs w:val="18"/>
+              </w:rPr>
+              <w:t>val</w:t>
+            </w:r>
+            <w:proofErr w:type="spellEnd"/>
+            <w:r>
+              <w:rPr>
+                <w:rFonts w:cstheme="minorHAnsi"/>
+                <w:sz w:val="18"/>
+                <w:szCs w:val="18"/>
+              </w:rPr>
+              <w:t>/</w:t>
+            </w:r>
+            <w:proofErr w:type="spellStart"/>
+            <w:r>
+              <w:rPr>
+                <w:rFonts w:cstheme="minorHAnsi"/>
+                <w:sz w:val="18"/>
+                <w:szCs w:val="18"/>
+              </w:rPr>
+              <w:t>P</w:t>
             </w:r>
             <w:r>
               <w:rPr>
@@ -457,6 +503,7 @@
               </w:rPr>
               <w:t>r</w:t>
             </w:r>
+            <w:proofErr w:type="spellEnd"/>
           </w:p>
         </w:tc>
         <w:tc>
@@ -472,6 +519,7 @@
                 <w:szCs w:val="18"/>
               </w:rPr>
             </w:pPr>
+            <w:proofErr w:type="spellStart"/>
             <w:r>
               <w:rPr>
                 <w:rFonts w:cstheme="minorHAnsi"/>
@@ -496,6 +544,7 @@
               </w:rPr>
               <w:t>Cort</w:t>
             </w:r>
+            <w:proofErr w:type="spellEnd"/>
           </w:p>
           <w:p>
             <w:pPr>
@@ -534,7 +583,25 @@
                 <w:sz w:val="18"/>
                 <w:szCs w:val="18"/>
               </w:rPr>
-              <w:t>Mean Cort-ng/g</w:t>
+              <w:t xml:space="preserve">Mean </w:t>
+            </w:r>
+            <w:proofErr w:type="spellStart"/>
+            <w:r>
+              <w:rPr>
+                <w:rFonts w:cstheme="minorHAnsi"/>
+                <w:sz w:val="18"/>
+                <w:szCs w:val="18"/>
+              </w:rPr>
+              <w:t>Cort</w:t>
+            </w:r>
+            <w:proofErr w:type="spellEnd"/>
+            <w:r>
+              <w:rPr>
+                <w:rFonts w:cstheme="minorHAnsi"/>
+                <w:sz w:val="18"/>
+                <w:szCs w:val="18"/>
+              </w:rPr>
+              <w:t>-ng/g</w:t>
             </w:r>
           </w:p>
         </w:tc>
@@ -568,13 +635,23 @@
                 <w:szCs w:val="18"/>
               </w:rPr>
             </w:pPr>
-            <w:r>
-              <w:rPr>
-                <w:rFonts w:cstheme="minorHAnsi"/>
-                <w:sz w:val="18"/>
-                <w:szCs w:val="18"/>
-              </w:rPr>
-              <w:t>Cort-</w:t>
+            <w:proofErr w:type="spellStart"/>
+            <w:r>
+              <w:rPr>
+                <w:rFonts w:cstheme="minorHAnsi"/>
+                <w:sz w:val="18"/>
+                <w:szCs w:val="18"/>
+              </w:rPr>
+              <w:t>Cort</w:t>
+            </w:r>
+            <w:proofErr w:type="spellEnd"/>
+            <w:r>
+              <w:rPr>
+                <w:rFonts w:cstheme="minorHAnsi"/>
+                <w:sz w:val="18"/>
+                <w:szCs w:val="18"/>
+              </w:rPr>
+              <w:t>-</w:t>
             </w:r>
           </w:p>
           <w:p>
@@ -648,6 +725,7 @@
                 <w:szCs w:val="18"/>
               </w:rPr>
             </w:pPr>
+            <w:proofErr w:type="spellStart"/>
             <w:r>
               <w:rPr>
                 <w:rFonts w:cstheme="minorHAnsi"/>
@@ -656,30 +734,50 @@
               </w:rPr>
               <w:t>Cort</w:t>
             </w:r>
-          </w:p>
-          <w:p>
-            <w:pPr>
-              <w:rPr>
-                <w:rFonts w:cstheme="minorHAnsi"/>
-                <w:sz w:val="18"/>
-                <w:szCs w:val="18"/>
-              </w:rPr>
-            </w:pPr>
-            <w:r>
-              <w:rPr>
-                <w:rFonts w:cstheme="minorHAnsi"/>
-                <w:sz w:val="18"/>
-                <w:szCs w:val="18"/>
-              </w:rPr>
-              <w:t xml:space="preserve"> F-val</w:t>
-            </w:r>
-            <w:r>
-              <w:rPr>
-                <w:rFonts w:cstheme="minorHAnsi"/>
-                <w:sz w:val="18"/>
-                <w:szCs w:val="18"/>
-              </w:rPr>
-              <w:t>/P</w:t>
+            <w:proofErr w:type="spellEnd"/>
+          </w:p>
+          <w:p>
+            <w:pPr>
+              <w:rPr>
+                <w:rFonts w:cstheme="minorHAnsi"/>
+                <w:sz w:val="18"/>
+                <w:szCs w:val="18"/>
+              </w:rPr>
+            </w:pPr>
+            <w:r>
+              <w:rPr>
+                <w:rFonts w:cstheme="minorHAnsi"/>
+                <w:sz w:val="18"/>
+                <w:szCs w:val="18"/>
+              </w:rPr>
+              <w:t xml:space="preserve"> F-</w:t>
+            </w:r>
+            <w:proofErr w:type="spellStart"/>
+            <w:r>
+              <w:rPr>
+                <w:rFonts w:cstheme="minorHAnsi"/>
+                <w:sz w:val="18"/>
+                <w:szCs w:val="18"/>
+              </w:rPr>
+              <w:t>val</w:t>
+            </w:r>
+            <w:proofErr w:type="spellEnd"/>
+            <w:r>
+              <w:rPr>
+                <w:rFonts w:cstheme="minorHAnsi"/>
+                <w:sz w:val="18"/>
+                <w:szCs w:val="18"/>
+              </w:rPr>
+              <w:t>/</w:t>
+            </w:r>
+            <w:proofErr w:type="spellStart"/>
+            <w:r>
+              <w:rPr>
+                <w:rFonts w:cstheme="minorHAnsi"/>
+                <w:sz w:val="18"/>
+                <w:szCs w:val="18"/>
+              </w:rPr>
+              <w:t>P</w:t>
             </w:r>
             <w:r>
               <w:rPr>
@@ -689,6 +787,7 @@
               </w:rPr>
               <w:t>r</w:t>
             </w:r>
+            <w:proofErr w:type="spellEnd"/>
           </w:p>
         </w:tc>
       </w:tr>
@@ -1424,6 +1523,7 @@
                 <w:szCs w:val="18"/>
               </w:rPr>
             </w:pPr>
+            <w:proofErr w:type="spellStart"/>
             <w:r>
               <w:rPr>
                 <w:sz w:val="18"/>
@@ -1431,6 +1531,7 @@
               </w:rPr>
               <w:t>Pr</w:t>
             </w:r>
+            <w:proofErr w:type="spellEnd"/>
             <w:r>
               <w:rPr>
                 <w:sz w:val="18"/>
@@ -1587,12 +1688,21 @@
                 <w:szCs w:val="18"/>
               </w:rPr>
             </w:pPr>
-            <w:r>
-              <w:rPr>
-                <w:sz w:val="18"/>
-                <w:szCs w:val="18"/>
-              </w:rPr>
-              <w:t xml:space="preserve">Pr&lt;2e-16  </w:t>
+            <w:proofErr w:type="spellStart"/>
+            <w:r>
+              <w:rPr>
+                <w:sz w:val="18"/>
+                <w:szCs w:val="18"/>
+              </w:rPr>
+              <w:t>Pr</w:t>
+            </w:r>
+            <w:proofErr w:type="spellEnd"/>
+            <w:r>
+              <w:rPr>
+                <w:sz w:val="18"/>
+                <w:szCs w:val="18"/>
+              </w:rPr>
+              <w:t xml:space="preserve">&lt;2e-16  </w:t>
             </w:r>
           </w:p>
         </w:tc>
@@ -1707,7 +1817,23 @@
                 <w:sz w:val="18"/>
                 <w:szCs w:val="18"/>
               </w:rPr>
-              <w:t>74.31 Pr&lt;2e-16</w:t>
+              <w:t xml:space="preserve">74.31 </w:t>
+            </w:r>
+            <w:proofErr w:type="spellStart"/>
+            <w:r>
+              <w:rPr>
+                <w:sz w:val="18"/>
+                <w:szCs w:val="18"/>
+              </w:rPr>
+              <w:t>Pr</w:t>
+            </w:r>
+            <w:proofErr w:type="spellEnd"/>
+            <w:r>
+              <w:rPr>
+                <w:sz w:val="18"/>
+                <w:szCs w:val="18"/>
+              </w:rPr>
+              <w:t>&lt;2e-16</w:t>
             </w:r>
             <w:bookmarkEnd w:id="0"/>
           </w:p>
@@ -2432,6 +2558,7 @@
               </w:rPr>
               <w:t xml:space="preserve">5.532   </w:t>
             </w:r>
+            <w:proofErr w:type="spellStart"/>
             <w:r>
               <w:rPr>
                 <w:sz w:val="18"/>
@@ -2439,6 +2566,7 @@
               </w:rPr>
               <w:t>Pr</w:t>
             </w:r>
+            <w:proofErr w:type="spellEnd"/>
             <w:r>
               <w:rPr>
                 <w:sz w:val="18"/>
@@ -2575,6 +2703,7 @@
                 <w:szCs w:val="18"/>
               </w:rPr>
             </w:pPr>
+            <w:proofErr w:type="spellStart"/>
             <w:r>
               <w:rPr>
                 <w:sz w:val="18"/>
@@ -2582,6 +2711,7 @@
               </w:rPr>
               <w:t>Pr</w:t>
             </w:r>
+            <w:proofErr w:type="spellEnd"/>
             <w:r>
               <w:rPr>
                 <w:sz w:val="18"/>
@@ -2709,12 +2839,21 @@
               </w:rPr>
               <w:t xml:space="preserve">3.742 </w:t>
             </w:r>
-            <w:r>
-              <w:rPr>
-                <w:sz w:val="18"/>
-                <w:szCs w:val="18"/>
-              </w:rPr>
-              <w:t>Pr&gt;</w:t>
+            <w:proofErr w:type="spellStart"/>
+            <w:r>
+              <w:rPr>
+                <w:sz w:val="18"/>
+                <w:szCs w:val="18"/>
+              </w:rPr>
+              <w:t>Pr</w:t>
+            </w:r>
+            <w:proofErr w:type="spellEnd"/>
+            <w:r>
+              <w:rPr>
+                <w:sz w:val="18"/>
+                <w:szCs w:val="18"/>
+              </w:rPr>
+              <w:t>&gt;</w:t>
             </w:r>
             <w:r>
               <w:rPr>
@@ -4220,16 +4359,36 @@
                 <w:sz w:val="20"/>
                 <w:szCs w:val="20"/>
               </w:rPr>
-              <w:t xml:space="preserve"> F-val</w:t>
-            </w:r>
-            <w:r>
-              <w:rPr>
-                <w:rFonts w:cstheme="minorHAnsi"/>
-                <w:sz w:val="20"/>
-                <w:szCs w:val="20"/>
-              </w:rPr>
-              <w:t>/Pr</w:t>
-            </w:r>
+              <w:t xml:space="preserve"> F-</w:t>
+            </w:r>
+            <w:proofErr w:type="spellStart"/>
+            <w:r>
+              <w:rPr>
+                <w:rFonts w:cstheme="minorHAnsi"/>
+                <w:sz w:val="20"/>
+                <w:szCs w:val="20"/>
+              </w:rPr>
+              <w:t>val</w:t>
+            </w:r>
+            <w:proofErr w:type="spellEnd"/>
+            <w:r>
+              <w:rPr>
+                <w:rFonts w:cstheme="minorHAnsi"/>
+                <w:sz w:val="20"/>
+                <w:szCs w:val="20"/>
+              </w:rPr>
+              <w:t>/</w:t>
+            </w:r>
+            <w:proofErr w:type="spellStart"/>
+            <w:r>
+              <w:rPr>
+                <w:rFonts w:cstheme="minorHAnsi"/>
+                <w:sz w:val="20"/>
+                <w:szCs w:val="20"/>
+              </w:rPr>
+              <w:t>Pr</w:t>
+            </w:r>
+            <w:proofErr w:type="spellEnd"/>
           </w:p>
         </w:tc>
       </w:tr>
@@ -4713,6 +4872,7 @@
               </w:rPr>
               <w:t xml:space="preserve"> </w:t>
             </w:r>
+            <w:proofErr w:type="spellStart"/>
             <w:r>
               <w:rPr>
                 <w:rFonts w:cstheme="minorHAnsi"/>
@@ -4721,6 +4881,7 @@
               </w:rPr>
               <w:t>Pr</w:t>
             </w:r>
+            <w:proofErr w:type="spellEnd"/>
             <w:r>
               <w:rPr>
                 <w:rFonts w:cstheme="minorHAnsi"/>
@@ -5031,13 +5192,23 @@
                 <w:szCs w:val="20"/>
               </w:rPr>
             </w:pPr>
-            <w:r>
-              <w:rPr>
-                <w:rFonts w:cstheme="minorHAnsi"/>
-                <w:sz w:val="20"/>
-                <w:szCs w:val="20"/>
-              </w:rPr>
-              <w:t>Pr&gt;</w:t>
+            <w:proofErr w:type="spellStart"/>
+            <w:r>
+              <w:rPr>
+                <w:rFonts w:cstheme="minorHAnsi"/>
+                <w:sz w:val="20"/>
+                <w:szCs w:val="20"/>
+              </w:rPr>
+              <w:t>Pr</w:t>
+            </w:r>
+            <w:proofErr w:type="spellEnd"/>
+            <w:r>
+              <w:rPr>
+                <w:rFonts w:cstheme="minorHAnsi"/>
+                <w:sz w:val="20"/>
+                <w:szCs w:val="20"/>
+              </w:rPr>
+              <w:t>&gt;</w:t>
             </w:r>
             <w:r>
               <w:rPr>
@@ -5700,7 +5871,15 @@
           <w:b/>
           <w:bCs/>
         </w:rPr>
-        <w:t>20.9</w:t>
+        <w:t>20.</w:t>
+      </w:r>
+      <w:proofErr w:type="gramStart"/>
+      <w:r>
+        <w:rPr>
+          <w:b/>
+          <w:bCs/>
+        </w:rPr>
+        <w:t>9</w:t>
       </w:r>
       <w:r>
         <w:rPr>
@@ -5721,7 +5900,15 @@
           <w:b/>
           <w:bCs/>
         </w:rPr>
-        <w:t xml:space="preserve"> Zoo=27ng/g</w:t>
+        <w:t xml:space="preserve"> </w:t>
+      </w:r>
+      <w:proofErr w:type="gramEnd"/>
+      <w:r>
+        <w:rPr>
+          <w:b/>
+          <w:bCs/>
+        </w:rPr>
+        <w:t>Zoo=27ng/g</w:t>
       </w:r>
       <w:r>
         <w:rPr>
@@ -5890,7 +6077,23 @@
           <w:b/>
           <w:bCs/>
         </w:rPr>
-        <w:t>rogesterone values for Zoo  Mt. Graham  red squ</w:t>
+        <w:t xml:space="preserve">rogesterone values for </w:t>
+      </w:r>
+      <w:proofErr w:type="gramStart"/>
+      <w:r>
+        <w:rPr>
+          <w:b/>
+          <w:bCs/>
+        </w:rPr>
+        <w:t>Zoo  Mt.</w:t>
+      </w:r>
+      <w:proofErr w:type="gramEnd"/>
+      <w:r>
+        <w:rPr>
+          <w:b/>
+          <w:bCs/>
+        </w:rPr>
+        <w:t xml:space="preserve"> Graham  red squ</w:t>
       </w:r>
       <w:r>
         <w:rPr>
@@ -5904,7 +6107,23 @@
           <w:b/>
           <w:bCs/>
         </w:rPr>
-        <w:t xml:space="preserve">rrels are significantly lower than that of in situ MGRS and WMRS – F=279.5 Pr&lt;2e-16  </w:t>
+        <w:t xml:space="preserve">rrels are significantly lower than that of in situ MGRS and WMRS – F=279.5 </w:t>
+      </w:r>
+      <w:proofErr w:type="spellStart"/>
+      <w:r>
+        <w:rPr>
+          <w:b/>
+          <w:bCs/>
+        </w:rPr>
+        <w:t>Pr</w:t>
+      </w:r>
+      <w:proofErr w:type="spellEnd"/>
+      <w:r>
+        <w:rPr>
+          <w:b/>
+          <w:bCs/>
+        </w:rPr>
+        <w:t xml:space="preserve">&lt;2e-16  </w:t>
       </w:r>
     </w:p>
     <w:p>
@@ -6024,6 +6243,7 @@
         </w:rPr>
         <w:t>12.9</w:t>
       </w:r>
+      <w:proofErr w:type="gramStart"/>
       <w:r>
         <w:rPr>
           <w:b/>
@@ -6064,7 +6284,15 @@
           <w:b/>
           <w:bCs/>
         </w:rPr>
-        <w:t>pring, 31.7ng/g-Max</w:t>
+        <w:t>pring</w:t>
+      </w:r>
+      <w:proofErr w:type="gramEnd"/>
+      <w:r>
+        <w:rPr>
+          <w:b/>
+          <w:bCs/>
+        </w:rPr>
+        <w:t>, 31.7ng/g-Max</w:t>
       </w:r>
       <w:r>
         <w:rPr>
@@ -6311,7 +6539,23 @@
           <w:b/>
           <w:bCs/>
         </w:rPr>
-        <w:t xml:space="preserve">Mean progesterone values are ? </w:t>
+        <w:t xml:space="preserve">Mean progesterone values </w:t>
+      </w:r>
+      <w:proofErr w:type="gramStart"/>
+      <w:r>
+        <w:rPr>
+          <w:b/>
+          <w:bCs/>
+        </w:rPr>
+        <w:t>are ?</w:t>
+      </w:r>
+      <w:proofErr w:type="gramEnd"/>
+      <w:r>
+        <w:rPr>
+          <w:b/>
+          <w:bCs/>
+        </w:rPr>
+        <w:t xml:space="preserve"> </w:t>
       </w:r>
       <w:r>
         <w:rPr>
@@ -6332,7 +6576,23 @@
           <w:b/>
           <w:bCs/>
         </w:rPr>
-        <w:t>5.532   Pr&gt;0.000917</w:t>
+        <w:t xml:space="preserve">5.532   </w:t>
+      </w:r>
+      <w:proofErr w:type="spellStart"/>
+      <w:r>
+        <w:rPr>
+          <w:b/>
+          <w:bCs/>
+        </w:rPr>
+        <w:t>Pr</w:t>
+      </w:r>
+      <w:proofErr w:type="spellEnd"/>
+      <w:r>
+        <w:rPr>
+          <w:b/>
+          <w:bCs/>
+        </w:rPr>
+        <w:t>&gt;0.000917</w:t>
       </w:r>
     </w:p>
     <w:p/>
@@ -6691,7 +6951,39 @@
           <w:b/>
           <w:bCs/>
         </w:rPr>
-        <w:t>Mean estradiol values for Zoo  Mt. Graham  red squirrels are significantly lower than that of in situ MGRS and WMRS – F=74.31, Pr&lt;2e-16</w:t>
+        <w:t xml:space="preserve">Mean estradiol values for </w:t>
+      </w:r>
+      <w:proofErr w:type="gramStart"/>
+      <w:r>
+        <w:rPr>
+          <w:b/>
+          <w:bCs/>
+        </w:rPr>
+        <w:t>Zoo  Mt.</w:t>
+      </w:r>
+      <w:proofErr w:type="gramEnd"/>
+      <w:r>
+        <w:rPr>
+          <w:b/>
+          <w:bCs/>
+        </w:rPr>
+        <w:t xml:space="preserve"> Graham  red squirrels are significantly lower than that of in situ MGRS and WMRS – F=74.31, </w:t>
+      </w:r>
+      <w:proofErr w:type="spellStart"/>
+      <w:r>
+        <w:rPr>
+          <w:b/>
+          <w:bCs/>
+        </w:rPr>
+        <w:t>Pr</w:t>
+      </w:r>
+      <w:proofErr w:type="spellEnd"/>
+      <w:r>
+        <w:rPr>
+          <w:b/>
+          <w:bCs/>
+        </w:rPr>
+        <w:t>&lt;2e-16</w:t>
       </w:r>
     </w:p>
     <w:p>
@@ -6876,7 +7168,15 @@
           <w:b/>
           <w:bCs/>
         </w:rPr>
-        <w:t>10.9</w:t>
+        <w:t>10.</w:t>
+      </w:r>
+      <w:proofErr w:type="gramStart"/>
+      <w:r>
+        <w:rPr>
+          <w:b/>
+          <w:bCs/>
+        </w:rPr>
+        <w:t>9</w:t>
       </w:r>
       <w:r>
         <w:rPr>
@@ -6897,7 +7197,15 @@
           <w:b/>
           <w:bCs/>
         </w:rPr>
-        <w:t xml:space="preserve">pring, </w:t>
+        <w:t>pring</w:t>
+      </w:r>
+      <w:proofErr w:type="gramEnd"/>
+      <w:r>
+        <w:rPr>
+          <w:b/>
+          <w:bCs/>
+        </w:rPr>
+        <w:t xml:space="preserve">, </w:t>
       </w:r>
       <w:r>
         <w:rPr>
@@ -7279,12 +7587,21 @@
         </w:rPr>
         <w:t xml:space="preserve">, </w:t>
       </w:r>
-      <w:r>
-        <w:rPr>
-          <w:b/>
-          <w:bCs/>
-        </w:rPr>
-        <w:t>Pr&gt;0.000235</w:t>
+      <w:proofErr w:type="spellStart"/>
+      <w:r>
+        <w:rPr>
+          <w:b/>
+          <w:bCs/>
+        </w:rPr>
+        <w:t>Pr</w:t>
+      </w:r>
+      <w:proofErr w:type="spellEnd"/>
+      <w:r>
+        <w:rPr>
+          <w:b/>
+          <w:bCs/>
+        </w:rPr>
+        <w:t>&gt;0.000235</w:t>
       </w:r>
     </w:p>
     <w:p>
@@ -7618,7 +7935,32 @@
           <w:b/>
           <w:bCs/>
         </w:rPr>
-        <w:t>Mean cortisol levels of Zoo MGRS are significantly higher than in situ red squirrels F=62.91  Pr &lt;2e-16</w:t>
+        <w:t>Mean cortisol levels of Zoo MGRS are significantly higher than in situ red squirrels F=62.</w:t>
+      </w:r>
+      <w:proofErr w:type="gramStart"/>
+      <w:r>
+        <w:rPr>
+          <w:b/>
+          <w:bCs/>
+        </w:rPr>
+        <w:t xml:space="preserve">91  </w:t>
+      </w:r>
+      <w:proofErr w:type="spellStart"/>
+      <w:r>
+        <w:rPr>
+          <w:b/>
+          <w:bCs/>
+        </w:rPr>
+        <w:t>Pr</w:t>
+      </w:r>
+      <w:proofErr w:type="spellEnd"/>
+      <w:proofErr w:type="gramEnd"/>
+      <w:r>
+        <w:rPr>
+          <w:b/>
+          <w:bCs/>
+        </w:rPr>
+        <w:t xml:space="preserve"> &lt;2e-16</w:t>
       </w:r>
     </w:p>
     <w:p/>
@@ -7791,7 +8133,15 @@
           <w:b/>
           <w:bCs/>
         </w:rPr>
-        <w:t>8.65</w:t>
+        <w:t>8.</w:t>
+      </w:r>
+      <w:proofErr w:type="gramStart"/>
+      <w:r>
+        <w:rPr>
+          <w:b/>
+          <w:bCs/>
+        </w:rPr>
+        <w:t>65</w:t>
       </w:r>
       <w:r>
         <w:rPr>
@@ -7807,6 +8157,7 @@
         </w:rPr>
         <w:t xml:space="preserve">  </w:t>
       </w:r>
+      <w:proofErr w:type="gramEnd"/>
       <w:r>
         <w:rPr>
           <w:b/>
@@ -8143,7 +8494,23 @@
           <w:b/>
           <w:bCs/>
         </w:rPr>
-        <w:t xml:space="preserve"> values for Zoo, and in situ red squirrels by season are (not?)significantly different – </w:t>
+        <w:t xml:space="preserve"> values for Zoo, and in situ red squirrels by season are (not</w:t>
+      </w:r>
+      <w:proofErr w:type="gramStart"/>
+      <w:r>
+        <w:rPr>
+          <w:b/>
+          <w:bCs/>
+        </w:rPr>
+        <w:t>?)significantly</w:t>
+      </w:r>
+      <w:proofErr w:type="gramEnd"/>
+      <w:r>
+        <w:rPr>
+          <w:b/>
+          <w:bCs/>
+        </w:rPr>
+        <w:t xml:space="preserve"> different – </w:t>
       </w:r>
       <w:r>
         <w:rPr>
@@ -8254,6 +8621,7 @@
         </w:rPr>
         <w:t>/</w:t>
       </w:r>
+      <w:proofErr w:type="gramStart"/>
       <w:r>
         <w:rPr>
           <w:b/>
@@ -8275,6 +8643,7 @@
         </w:rPr>
         <w:t xml:space="preserve">  </w:t>
       </w:r>
+      <w:proofErr w:type="gramEnd"/>
       <w:r>
         <w:rPr>
           <w:b/>
@@ -8523,7 +8892,23 @@
           <w:b/>
           <w:bCs/>
         </w:rPr>
-        <w:t xml:space="preserve">are (not?)significantly different – </w:t>
+        <w:t>are (not</w:t>
+      </w:r>
+      <w:proofErr w:type="gramStart"/>
+      <w:r>
+        <w:rPr>
+          <w:b/>
+          <w:bCs/>
+        </w:rPr>
+        <w:t>?)significantly</w:t>
+      </w:r>
+      <w:proofErr w:type="gramEnd"/>
+      <w:r>
+        <w:rPr>
+          <w:b/>
+          <w:bCs/>
+        </w:rPr>
+        <w:t xml:space="preserve"> different – </w:t>
       </w:r>
       <w:r>
         <w:rPr>
@@ -8539,12 +8924,21 @@
         </w:rPr>
         <w:t xml:space="preserve">2.095    </w:t>
       </w:r>
-      <w:r>
-        <w:rPr>
-          <w:b/>
-          <w:bCs/>
-        </w:rPr>
-        <w:t>Pr&gt;</w:t>
+      <w:proofErr w:type="spellStart"/>
+      <w:r>
+        <w:rPr>
+          <w:b/>
+          <w:bCs/>
+        </w:rPr>
+        <w:t>Pr</w:t>
+      </w:r>
+      <w:proofErr w:type="spellEnd"/>
+      <w:r>
+        <w:rPr>
+          <w:b/>
+          <w:bCs/>
+        </w:rPr>
+        <w:t>&gt;</w:t>
       </w:r>
       <w:r>
         <w:rPr>
@@ -8652,12 +9046,22 @@
         </w:rPr>
         <w:t xml:space="preserve">- </w:t>
       </w:r>
-      <w:r>
-        <w:rPr>
-          <w:b/>
-          <w:bCs/>
-        </w:rPr>
-        <w:t>na,</w:t>
+      <w:proofErr w:type="spellStart"/>
+      <w:proofErr w:type="gramStart"/>
+      <w:r>
+        <w:rPr>
+          <w:b/>
+          <w:bCs/>
+        </w:rPr>
+        <w:t>na</w:t>
+      </w:r>
+      <w:proofErr w:type="spellEnd"/>
+      <w:r>
+        <w:rPr>
+          <w:b/>
+          <w:bCs/>
+        </w:rPr>
+        <w:t>,</w:t>
       </w:r>
       <w:r>
         <w:rPr>
@@ -8666,6 +9070,7 @@
         </w:rPr>
         <w:t>*</w:t>
       </w:r>
+      <w:proofErr w:type="gramEnd"/>
       <w:r>
         <w:rPr>
           <w:b/>
@@ -8797,8 +9202,17 @@
           <w:b/>
           <w:bCs/>
         </w:rPr>
-        <w:t>-na</w:t>
-      </w:r>
+        <w:t>-</w:t>
+      </w:r>
+      <w:proofErr w:type="spellStart"/>
+      <w:r>
+        <w:rPr>
+          <w:b/>
+          <w:bCs/>
+        </w:rPr>
+        <w:t>na</w:t>
+      </w:r>
+      <w:proofErr w:type="spellEnd"/>
     </w:p>
     <w:p>
       <w:pPr>
@@ -8948,8 +9362,17 @@
           <w:b/>
           <w:bCs/>
         </w:rPr>
-        <w:t>are (not?)significantly</w:t>
-      </w:r>
+        <w:t>are (not</w:t>
+      </w:r>
+      <w:proofErr w:type="gramStart"/>
+      <w:r>
+        <w:rPr>
+          <w:b/>
+          <w:bCs/>
+        </w:rPr>
+        <w:t>?)significantly</w:t>
+      </w:r>
+      <w:proofErr w:type="gramEnd"/>
       <w:r>
         <w:rPr>
           <w:b/>
@@ -8964,12 +9387,21 @@
         </w:rPr>
         <w:t xml:space="preserve">F=0.005  </w:t>
       </w:r>
-      <w:r>
-        <w:rPr>
-          <w:b/>
-          <w:bCs/>
-        </w:rPr>
-        <w:t>Pr&gt;</w:t>
+      <w:proofErr w:type="spellStart"/>
+      <w:r>
+        <w:rPr>
+          <w:b/>
+          <w:bCs/>
+        </w:rPr>
+        <w:t>Pr</w:t>
+      </w:r>
+      <w:proofErr w:type="spellEnd"/>
+      <w:r>
+        <w:rPr>
+          <w:b/>
+          <w:bCs/>
+        </w:rPr>
+        <w:t>&gt;</w:t>
       </w:r>
       <w:r>
         <w:rPr>
@@ -8998,7 +9430,51 @@
           <w:b/>
           <w:bCs/>
         </w:rPr>
-        <w:t>*no samples collected in fall and winter</w:t>
+        <w:t>*</w:t>
+      </w:r>
+      <w:proofErr w:type="gramStart"/>
+      <w:r>
+        <w:rPr>
+          <w:b/>
+          <w:bCs/>
+        </w:rPr>
+        <w:t>no</w:t>
+      </w:r>
+      <w:proofErr w:type="gramEnd"/>
+      <w:r>
+        <w:rPr>
+          <w:b/>
+          <w:bCs/>
+        </w:rPr>
+        <w:t xml:space="preserve"> samples </w:t>
+      </w:r>
+      <w:r>
+        <w:rPr>
+          <w:b/>
+          <w:bCs/>
+        </w:rPr>
+        <w:t xml:space="preserve">were </w:t>
+      </w:r>
+      <w:r>
+        <w:rPr>
+          <w:b/>
+          <w:bCs/>
+        </w:rPr>
+        <w:t xml:space="preserve">collected in </w:t>
+      </w:r>
+      <w:r>
+        <w:rPr>
+          <w:b/>
+          <w:bCs/>
+        </w:rPr>
+        <w:t xml:space="preserve">the </w:t>
+      </w:r>
+      <w:r>
+        <w:rPr>
+          <w:b/>
+          <w:bCs/>
+        </w:rPr>
+        <w:t>fall and winter</w:t>
       </w:r>
       <w:r>
         <w:rPr>

</xml_diff>